<commit_message>
Updated final report files.
</commit_message>
<xml_diff>
--- a/T2/Report/T2 - Análise de Emoções em Textos.docx
+++ b/T2/Report/T2 - Análise de Emoções em Textos.docx
@@ -148,25 +148,31 @@
         <w:rPr>
           <w:rFonts w:ascii="Georgia" w:hAnsi="Georgia"/>
         </w:rPr>
-        <w:t>Para a análise dos textos foi utilizada a linguagem de programação Python juntamente com a biblioteca de processamento de linguagem natural NLTK, devido à disponibilidade de classificadores de texto com boa pe</w:t>
-      </w:r>
-      <w:r>
-        <w:rPr>
-          <w:rFonts w:ascii="Georgia" w:hAnsi="Georgia"/>
-        </w:rPr>
-        <w:t>r</w:t>
-      </w:r>
-      <w:r>
-        <w:rPr>
-          <w:rFonts w:ascii="Georgia" w:hAnsi="Georgia"/>
-        </w:rPr>
-        <w:t>formance para a determinação de valência.</w:t>
-      </w:r>
-      <w:r>
-        <w:rPr>
-          <w:rFonts w:ascii="Georgia" w:hAnsi="Georgia"/>
-        </w:rPr>
-        <w:t xml:space="preserve"> Para análise dos resultados e apresentação foi utilizada a biblioteca matplotlib.</w:t>
+        <w:t xml:space="preserve">Devido à disponibilidade de classificadores de texto com boa performance para a determinação de valência, utilizei para </w:t>
+      </w:r>
+      <w:r>
+        <w:rPr>
+          <w:rFonts w:ascii="Georgia" w:hAnsi="Georgia"/>
+        </w:rPr>
+        <w:t>a análise dos textos a linguagem de programação Python juntamente com a biblioteca de processamento de linguagem natural NLTK.</w:t>
+      </w:r>
+      <w:r>
+        <w:rPr>
+          <w:rFonts w:ascii="Georgia" w:hAnsi="Georgia"/>
+        </w:rPr>
+        <w:t xml:space="preserve"> Para análise dos resultados e apresentação </w:t>
+      </w:r>
+      <w:r>
+        <w:rPr>
+          <w:rFonts w:ascii="Georgia" w:hAnsi="Georgia"/>
+        </w:rPr>
+        <w:t xml:space="preserve">utilizei </w:t>
+      </w:r>
+      <w:r>
+        <w:rPr>
+          <w:rFonts w:ascii="Georgia" w:hAnsi="Georgia"/>
+        </w:rPr>
+        <w:t xml:space="preserve"> a biblioteca matplotlib.</w:t>
       </w:r>
     </w:p>
     <w:p>
@@ -260,20 +266,62 @@
         <w:rPr>
           <w:rFonts w:ascii="Georgia" w:hAnsi="Georgia"/>
         </w:rPr>
-        <w:t>Como primeiro passo, foi verificado que os dados de entrada foram providos em arquivo em formato csv. Para parsear o documento, utilizei a biblioteca padrão do Python (CSV) para obter listas de strings de texto contendo as datas em que as manchetes foram publicadas, a fonte de publicação e as manchetes.</w:t>
-      </w:r>
-    </w:p>
-    <w:p>
-      <w:pPr>
-        <w:rPr>
-          <w:rFonts w:ascii="Georgia" w:hAnsi="Georgia"/>
-        </w:rPr>
-      </w:pPr>
-      <w:r>
-        <w:rPr>
-          <w:rFonts w:ascii="Georgia" w:hAnsi="Georgia"/>
-        </w:rPr>
-        <w:t xml:space="preserve">Verifiquei que ao parsear o texto, a codificação padrão utilizada para os caracteres em Python não </w:t>
+        <w:t>Primeiramente</w:t>
+      </w:r>
+      <w:r>
+        <w:rPr>
+          <w:rFonts w:ascii="Georgia" w:hAnsi="Georgia"/>
+        </w:rPr>
+        <w:t xml:space="preserve">, </w:t>
+      </w:r>
+      <w:r>
+        <w:rPr>
+          <w:rFonts w:ascii="Georgia" w:hAnsi="Georgia"/>
+        </w:rPr>
+        <w:t>verifiquei</w:t>
+      </w:r>
+      <w:r>
+        <w:rPr>
+          <w:rFonts w:ascii="Georgia" w:hAnsi="Georgia"/>
+        </w:rPr>
+        <w:t xml:space="preserve"> que os dados de entrada foram providos em arquivo em formato csv. Para parsear o documento, utilizei a biblioteca padrão do Python (CSV)</w:t>
+      </w:r>
+      <w:r>
+        <w:rPr>
+          <w:rFonts w:ascii="Georgia" w:hAnsi="Georgia"/>
+        </w:rPr>
+        <w:t>. Deste modo, obtive</w:t>
+      </w:r>
+      <w:r>
+        <w:rPr>
+          <w:rFonts w:ascii="Georgia" w:hAnsi="Georgia"/>
+        </w:rPr>
+        <w:t xml:space="preserve"> listas de strings de texto contendo as datas em que as manchetes foram publicadas, a fonte de publicação e as manchetes.</w:t>
+      </w:r>
+    </w:p>
+    <w:p>
+      <w:pPr>
+        <w:rPr>
+          <w:rFonts w:ascii="Georgia" w:hAnsi="Georgia"/>
+        </w:rPr>
+      </w:pPr>
+      <w:r>
+        <w:rPr>
+          <w:rFonts w:ascii="Georgia" w:hAnsi="Georgia"/>
+        </w:rPr>
+        <w:t>Verifiquei que</w:t>
+      </w:r>
+      <w:r>
+        <w:rPr>
+          <w:rFonts w:ascii="Georgia" w:hAnsi="Georgia"/>
+        </w:rPr>
+        <w:t>,</w:t>
+      </w:r>
+      <w:r>
+        <w:rPr>
+          <w:rFonts w:ascii="Georgia" w:hAnsi="Georgia"/>
+        </w:rPr>
+        <w:t xml:space="preserve"> ao parsear o texto, a codificação padrão utilizada para os caracteres em Python não </w:t>
       </w:r>
       <w:r>
         <w:rPr>
@@ -285,7 +333,43 @@
         <w:rPr>
           <w:rFonts w:ascii="Georgia" w:hAnsi="Georgia"/>
         </w:rPr>
-        <w:t xml:space="preserve"> capaz de compreender os caracteres da acentuação brasileira. Para solucionar este problema, utilizei codificação de unicode utf-8 para parsear o texto corretamente, obtendo assim as strings com os acentos.</w:t>
+        <w:t xml:space="preserve"> capaz de compreender os caracteres </w:t>
+      </w:r>
+      <w:r>
+        <w:rPr>
+          <w:rFonts w:ascii="Georgia" w:hAnsi="Georgia"/>
+        </w:rPr>
+        <w:t>d</w:t>
+      </w:r>
+      <w:r>
+        <w:rPr>
+          <w:rFonts w:ascii="Georgia" w:hAnsi="Georgia"/>
+        </w:rPr>
+        <w:t>e</w:t>
+      </w:r>
+      <w:r>
+        <w:rPr>
+          <w:rFonts w:ascii="Georgia" w:hAnsi="Georgia"/>
+        </w:rPr>
+        <w:t xml:space="preserve"> </w:t>
+      </w:r>
+      <w:r>
+        <w:rPr>
+          <w:rFonts w:ascii="Georgia" w:hAnsi="Georgia"/>
+        </w:rPr>
+        <w:t xml:space="preserve">acentuação </w:t>
+      </w:r>
+      <w:r>
+        <w:rPr>
+          <w:rFonts w:ascii="Georgia" w:hAnsi="Georgia"/>
+        </w:rPr>
+        <w:t>da língua portuguesa</w:t>
+      </w:r>
+      <w:r>
+        <w:rPr>
+          <w:rFonts w:ascii="Georgia" w:hAnsi="Georgia"/>
+        </w:rPr>
+        <w:t>. Para solucionar este problema, utilizei codificação de unicode utf-8 para parsear o texto corretamente, obtendo assim as strings com os acentos.</w:t>
       </w:r>
     </w:p>
     <w:p>
@@ -323,7 +407,25 @@
         <w:rPr>
           <w:rFonts w:ascii="Georgia" w:hAnsi="Georgia"/>
         </w:rPr>
-        <w:t xml:space="preserve">Após obter as strings das manchetes, as notícias foram quebradas em palavras usando o recurso de tokenização da NTLK. Após obter a lista de palavras de cada notícia, </w:t>
+        <w:t>Uma vez que consegui</w:t>
+      </w:r>
+      <w:r>
+        <w:rPr>
+          <w:rFonts w:ascii="Georgia" w:hAnsi="Georgia"/>
+        </w:rPr>
+        <w:t xml:space="preserve"> as strings das manchetes, as notícias foram quebradas em palavras usando o recurso de tokenização da NTLK. Após </w:t>
+      </w:r>
+      <w:r>
+        <w:rPr>
+          <w:rFonts w:ascii="Georgia" w:hAnsi="Georgia"/>
+        </w:rPr>
+        <w:t xml:space="preserve">isso, com </w:t>
+      </w:r>
+      <w:r>
+        <w:rPr>
+          <w:rFonts w:ascii="Georgia" w:hAnsi="Georgia"/>
+        </w:rPr>
+        <w:t xml:space="preserve">a lista de palavras de cada notícia, </w:t>
       </w:r>
       <w:r>
         <w:rPr>
@@ -354,13 +456,25 @@
         <w:rPr>
           <w:rFonts w:ascii="Georgia" w:hAnsi="Georgia"/>
         </w:rPr>
-        <w:t>Da lista de palavras, utilizei o recurso de stemização da NLTK (stemmer RSLP) para remover as inflexões das pal</w:t>
-      </w:r>
-      <w:r>
-        <w:rPr>
-          <w:rFonts w:ascii="Georgia" w:hAnsi="Georgia"/>
-        </w:rPr>
-        <w:t xml:space="preserve">avras em português para chegar à lista final de palavras que </w:t>
+        <w:t xml:space="preserve">Da lista de palavras, utilizei o recurso de stemização da NLTK (stemmer RSLP) para remover as inflexões </w:t>
+      </w:r>
+      <w:r>
+        <w:rPr>
+          <w:rFonts w:ascii="Georgia" w:hAnsi="Georgia"/>
+        </w:rPr>
+        <w:t xml:space="preserve">da língua portuguesa. </w:t>
+      </w:r>
+      <w:r>
+        <w:rPr>
+          <w:rFonts w:ascii="Georgia" w:hAnsi="Georgia"/>
+        </w:rPr>
+        <w:t xml:space="preserve">Assim, consegui </w:t>
+      </w:r>
+      <w:r>
+        <w:rPr>
+          <w:rFonts w:ascii="Georgia" w:hAnsi="Georgia"/>
+        </w:rPr>
+        <w:t xml:space="preserve"> chegar à lista final de palavras que </w:t>
       </w:r>
       <w:r>
         <w:rPr>
@@ -471,7 +585,7 @@
         <w:rPr>
           <w:rFonts w:ascii="Georgia" w:hAnsi="Georgia"/>
         </w:rPr>
-        <w:t>De acordo com a literatura (</w:t>
+        <w:t xml:space="preserve">De acordo com </w:t>
       </w:r>
       <w:r>
         <w:rPr>
@@ -500,36 +614,8 @@
       <w:r>
         <w:rPr>
           <w:rFonts w:ascii="Georgia" w:hAnsi="Georgia"/>
-          <w:color w:val="000000"/>
-          <w:shd w:val="clear" w:color="auto" w:fill="FFFFFF"/>
-        </w:rPr>
-        <w:t>)</w:t>
-      </w:r>
-      <w:r>
-        <w:rPr>
-          <w:rFonts w:ascii="Georgia" w:hAnsi="Georgia"/>
-          <w:color w:val="000000"/>
-          <w:shd w:val="clear" w:color="auto" w:fill="FFFFFF"/>
-        </w:rPr>
-        <w:t>, (</w:t>
-      </w:r>
-      <w:r>
-        <w:rPr>
-          <w:rFonts w:ascii="Georgia" w:hAnsi="Georgia"/>
-        </w:rPr>
-        <w:t>Domingos</w:t>
-      </w:r>
-      <w:r>
-        <w:rPr>
-          <w:rFonts w:ascii="Georgia" w:hAnsi="Georgia"/>
-        </w:rPr>
-        <w:t xml:space="preserve"> et al., 1998)</w:t>
-      </w:r>
-      <w:r>
-        <w:rPr>
-          <w:rFonts w:ascii="Georgia" w:hAnsi="Georgia"/>
-        </w:rPr>
-        <w:t xml:space="preserve">, apesar da simplicidade, o algoritmo de </w:t>
+        </w:rPr>
+        <w:t xml:space="preserve">, o algoritmo de </w:t>
       </w:r>
       <w:r>
         <w:rPr>
@@ -555,24 +641,17 @@
         </w:rPr>
         <w:t xml:space="preserve"> Historicamente, esse tipo de algoritmo começou a ser usado no final dos anos 90 para a classificação de spam em email.</w:t>
       </w:r>
-    </w:p>
-    <w:p>
-      <w:pPr>
-        <w:rPr>
-          <w:rFonts w:ascii="Georgia" w:hAnsi="Georgia"/>
-        </w:rPr>
-      </w:pPr>
-      <w:r>
-        <w:rPr>
-          <w:rFonts w:ascii="Georgia" w:hAnsi="Georgia"/>
-        </w:rPr>
-        <w:t xml:space="preserve">O algoritmo pode ser considerado </w:t>
-      </w:r>
-      <w:r>
-        <w:rPr>
-          <w:rFonts w:ascii="Georgia" w:hAnsi="Georgia"/>
-        </w:rPr>
-        <w:t>ainda uma baseline inicial para a solução deste tipo de problema. Por esses motivos, resolvi utilizar o classificador que implementa este algoritmo na biblioteca NLTK.</w:t>
+      <w:r>
+        <w:rPr>
+          <w:rFonts w:ascii="Georgia" w:hAnsi="Georgia"/>
+        </w:rPr>
+        <w:t xml:space="preserve"> </w:t>
+      </w:r>
+      <w:r>
+        <w:rPr>
+          <w:rFonts w:ascii="Georgia" w:hAnsi="Georgia"/>
+        </w:rPr>
+        <w:t xml:space="preserve"> Atualmente,  é considerado um baseline inicial para a solução deste tipo de problema. Por esses motivos, resolvi utilizar o classificador que implementa este algoritmo na biblioteca NLTK.</w:t>
       </w:r>
     </w:p>
     <w:p>
@@ -660,19 +739,73 @@
         <w:rPr>
           <w:rFonts w:ascii="Georgia" w:hAnsi="Georgia"/>
         </w:rPr>
-        <w:t>calcular a probabilidade que o documento pertença a uma das classes determinadas pelos rótulos de treinamento e assim classifica</w:t>
-      </w:r>
-      <w:r>
-        <w:rPr>
-          <w:rFonts w:ascii="Georgia" w:hAnsi="Georgia"/>
-        </w:rPr>
-        <w:t xml:space="preserve"> um trecho de texto em um dos r</w:t>
-      </w:r>
-      <w:r>
-        <w:rPr>
-          <w:rFonts w:ascii="Georgia" w:hAnsi="Georgia"/>
-        </w:rPr>
-        <w:t>ótulos utilizados.</w:t>
+        <w:t xml:space="preserve">calcular a probabilidade </w:t>
+      </w:r>
+      <w:r>
+        <w:rPr>
+          <w:rFonts w:ascii="Georgia" w:hAnsi="Georgia"/>
+        </w:rPr>
+        <w:t xml:space="preserve">de </w:t>
+      </w:r>
+      <w:r>
+        <w:rPr>
+          <w:rFonts w:ascii="Georgia" w:hAnsi="Georgia"/>
+        </w:rPr>
+        <w:t xml:space="preserve">o documento </w:t>
+      </w:r>
+      <w:r>
+        <w:rPr>
+          <w:rFonts w:ascii="Georgia" w:hAnsi="Georgia"/>
+        </w:rPr>
+        <w:t xml:space="preserve">pertencer </w:t>
+      </w:r>
+      <w:r>
+        <w:rPr>
+          <w:rFonts w:ascii="Georgia" w:hAnsi="Georgia"/>
+        </w:rPr>
+        <w:t>a uma das classes determinadas pelos rótulos de treinamento</w:t>
+      </w:r>
+      <w:r>
+        <w:rPr>
+          <w:rFonts w:ascii="Georgia" w:hAnsi="Georgia"/>
+        </w:rPr>
+        <w:t>. É</w:t>
+      </w:r>
+      <w:r>
+        <w:rPr>
+          <w:rFonts w:ascii="Georgia" w:hAnsi="Georgia"/>
+        </w:rPr>
+        <w:t xml:space="preserve"> assim </w:t>
+      </w:r>
+      <w:r>
+        <w:rPr>
+          <w:rFonts w:ascii="Georgia" w:hAnsi="Georgia"/>
+        </w:rPr>
+        <w:t xml:space="preserve">que </w:t>
+      </w:r>
+      <w:r>
+        <w:rPr>
+          <w:rFonts w:ascii="Georgia" w:hAnsi="Georgia"/>
+        </w:rPr>
+        <w:t xml:space="preserve">um trecho de texto </w:t>
+      </w:r>
+      <w:r>
+        <w:rPr>
+          <w:rFonts w:ascii="Georgia" w:hAnsi="Georgia"/>
+        </w:rPr>
+        <w:t xml:space="preserve">é classificado </w:t>
+      </w:r>
+      <w:r>
+        <w:rPr>
+          <w:rFonts w:ascii="Georgia" w:hAnsi="Georgia"/>
+        </w:rPr>
+        <w:t>em um dos r</w:t>
+      </w:r>
+      <w:r>
+        <w:rPr>
+          <w:rFonts w:ascii="Georgia" w:hAnsi="Georgia"/>
+        </w:rPr>
+        <w:t>ótulos.</w:t>
       </w:r>
     </w:p>
     <w:p>
@@ -697,7 +830,31 @@
         <w:rPr>
           <w:rFonts w:ascii="Georgia" w:hAnsi="Georgia"/>
         </w:rPr>
-        <w:t xml:space="preserve"> não faz sentido para determinar o quão neutro um texto poderia ser classificado. Portanto, nesse caso assumi que todos os textos neutros tem a mesma intensidade de sentimento, 50%.</w:t>
+        <w:t xml:space="preserve"> não faz sentido para determinar o quão neutro um texto poderia ser classificado. Portanto, nesse caso assumi que todos os textos neutros </w:t>
+      </w:r>
+      <w:r>
+        <w:rPr>
+          <w:rFonts w:ascii="Georgia" w:hAnsi="Georgia"/>
+        </w:rPr>
+        <w:t xml:space="preserve">têm </w:t>
+      </w:r>
+      <w:r>
+        <w:rPr>
+          <w:rFonts w:ascii="Georgia" w:hAnsi="Georgia"/>
+        </w:rPr>
+        <w:t>a mesma intensidade de sentimento</w:t>
+      </w:r>
+      <w:r>
+        <w:rPr>
+          <w:rFonts w:ascii="Georgia" w:hAnsi="Georgia"/>
+        </w:rPr>
+        <w:t xml:space="preserve">: </w:t>
+      </w:r>
+      <w:r>
+        <w:rPr>
+          <w:rFonts w:ascii="Georgia" w:hAnsi="Georgia"/>
+        </w:rPr>
+        <w:t>50%.</w:t>
       </w:r>
     </w:p>
     <w:p>
@@ -766,7 +923,19 @@
         <w:rPr>
           <w:rFonts w:ascii="Georgia" w:hAnsi="Georgia"/>
         </w:rPr>
-        <w:t xml:space="preserve">O SentiLex (Mário J. Silva et al., 2010) é um léxico do português de portugal, </w:t>
+        <w:t xml:space="preserve">O SentiLex (Mário J. Silva et al., 2010) é um léxico do português de </w:t>
+      </w:r>
+      <w:r>
+        <w:rPr>
+          <w:rFonts w:ascii="Georgia" w:hAnsi="Georgia"/>
+        </w:rPr>
+        <w:t>Portugal</w:t>
+      </w:r>
+      <w:r>
+        <w:rPr>
+          <w:rFonts w:ascii="Georgia" w:hAnsi="Georgia"/>
+        </w:rPr>
+        <w:t xml:space="preserve">, </w:t>
       </w:r>
       <w:r>
         <w:rPr>
@@ -852,7 +1021,7 @@
         <w:rPr>
           <w:rFonts w:ascii="Georgia" w:hAnsi="Georgia"/>
         </w:rPr>
-        <w:t>Dentre os dois corpora disponíveis, é o único</w:t>
+        <w:t>é o único</w:t>
       </w:r>
       <w:r>
         <w:rPr>
@@ -888,7 +1057,13 @@
         <w:rPr>
           <w:rFonts w:ascii="Georgia" w:hAnsi="Georgia"/>
         </w:rPr>
-        <w:t>Não é composto unicamen</w:t>
+        <w:t xml:space="preserve">não </w:t>
+      </w:r>
+      <w:r>
+        <w:rPr>
+          <w:rFonts w:ascii="Georgia" w:hAnsi="Georgia"/>
+        </w:rPr>
+        <w:t>é composto unicamen</w:t>
       </w:r>
       <w:r>
         <w:rPr>
@@ -912,7 +1087,13 @@
         <w:rPr>
           <w:rFonts w:ascii="Georgia" w:hAnsi="Georgia"/>
         </w:rPr>
-        <w:t>Entre outras fontes, foram u</w:t>
+        <w:t xml:space="preserve">entre </w:t>
+      </w:r>
+      <w:r>
+        <w:rPr>
+          <w:rFonts w:ascii="Georgia" w:hAnsi="Georgia"/>
+        </w:rPr>
+        <w:t>outras fontes, foram u</w:t>
       </w:r>
       <w:r>
         <w:rPr>
@@ -1000,8 +1181,10 @@
         <w:rPr>
           <w:rFonts w:ascii="Georgia" w:hAnsi="Georgia"/>
           <w:b/>
+          <w:noProof/>
           <w:sz w:val="24"/>
           <w:szCs w:val="24"/>
+          <w:lang w:eastAsia="pt-BR"/>
         </w:rPr>
         <w:drawing>
           <wp:anchor distT="0" distB="0" distL="114300" distR="114300" simplePos="0" relativeHeight="251661312" behindDoc="0" locked="0" layoutInCell="1" allowOverlap="1">
@@ -1104,7 +1287,19 @@
         <w:rPr>
           <w:rFonts w:ascii="Georgia" w:hAnsi="Georgia"/>
         </w:rPr>
-        <w:t xml:space="preserve">cas e de sentimento. Para extração de dados novamente foi utilizada </w:t>
+        <w:t xml:space="preserve">cas e de sentimento. Para extração de dados novamente </w:t>
+      </w:r>
+      <w:r>
+        <w:rPr>
+          <w:rFonts w:ascii="Georgia" w:hAnsi="Georgia"/>
+        </w:rPr>
+        <w:t>utilizei</w:t>
+      </w:r>
+      <w:r>
+        <w:rPr>
+          <w:rFonts w:ascii="Georgia" w:hAnsi="Georgia"/>
+        </w:rPr>
+        <w:t xml:space="preserve"> </w:t>
       </w:r>
       <w:r>
         <w:rPr>
@@ -1165,7 +1360,19 @@
         <w:rPr>
           <w:rFonts w:ascii="Georgia" w:hAnsi="Georgia"/>
         </w:rPr>
-        <w:t xml:space="preserve"> que as palavras tendem a ser majoritariamente de sentimento negativo, provavelmente por causa das fontes de dados utilizados.</w:t>
+        <w:t xml:space="preserve"> que as palavras tendem a ser majoritariamente de sentimento negativo, provavelmente </w:t>
+      </w:r>
+      <w:r>
+        <w:rPr>
+          <w:rFonts w:ascii="Georgia" w:hAnsi="Georgia"/>
+        </w:rPr>
+        <w:t>devido às</w:t>
+      </w:r>
+      <w:r>
+        <w:rPr>
+          <w:rFonts w:ascii="Georgia" w:hAnsi="Georgia"/>
+        </w:rPr>
+        <w:t xml:space="preserve"> fontes de dados utilizados.</w:t>
       </w:r>
     </w:p>
     <w:p>
@@ -2040,13 +2247,49 @@
         <w:rPr>
           <w:rFonts w:ascii="Georgia" w:hAnsi="Georgia"/>
         </w:rPr>
-        <w:t>As manchetes de entrada foram então entradas no classificador Naives Bayes da NLTK, obtendo como saída um rótul</w:t>
-      </w:r>
-      <w:r>
-        <w:rPr>
-          <w:rFonts w:ascii="Georgia" w:hAnsi="Georgia"/>
-        </w:rPr>
-        <w:t xml:space="preserve">o positivo, negativo ou neutro que, juntamente com as probabilidades </w:t>
+        <w:t>Entrei a</w:t>
+      </w:r>
+      <w:r>
+        <w:rPr>
+          <w:rFonts w:ascii="Georgia" w:hAnsi="Georgia"/>
+        </w:rPr>
+        <w:t>s manchetes no classificador Naives Bayes da NLTK</w:t>
+      </w:r>
+      <w:r>
+        <w:rPr>
+          <w:rFonts w:ascii="Georgia" w:hAnsi="Georgia"/>
+        </w:rPr>
+        <w:t xml:space="preserve"> e obtive </w:t>
+      </w:r>
+      <w:r>
+        <w:rPr>
+          <w:rFonts w:ascii="Georgia" w:hAnsi="Georgia"/>
+        </w:rPr>
+        <w:t>como saída um rótul</w:t>
+      </w:r>
+      <w:r>
+        <w:rPr>
+          <w:rFonts w:ascii="Georgia" w:hAnsi="Georgia"/>
+        </w:rPr>
+        <w:t>o positivo, negativo ou neutro</w:t>
+      </w:r>
+      <w:r>
+        <w:rPr>
+          <w:rFonts w:ascii="Georgia" w:hAnsi="Georgia"/>
+        </w:rPr>
+        <w:t>. As</w:t>
+      </w:r>
+      <w:r>
+        <w:rPr>
+          <w:rFonts w:ascii="Georgia" w:hAnsi="Georgia"/>
+        </w:rPr>
+        <w:t xml:space="preserve"> </w:t>
+      </w:r>
+      <w:r>
+        <w:rPr>
+          <w:rFonts w:ascii="Georgia" w:hAnsi="Georgia"/>
+        </w:rPr>
+        <w:t xml:space="preserve">probabilidades </w:t>
       </w:r>
       <w:r>
         <w:rPr>
@@ -2070,7 +2313,7 @@
         <w:rPr>
           <w:rFonts w:ascii="Georgia" w:hAnsi="Georgia"/>
         </w:rPr>
-        <w:t xml:space="preserve">das pelo classificador, </w:t>
+        <w:t xml:space="preserve">das pelo classificador </w:t>
       </w:r>
       <w:r>
         <w:rPr>
@@ -2232,7 +2475,19 @@
         <w:rPr>
           <w:rFonts w:ascii="Georgia" w:hAnsi="Georgia"/>
         </w:rPr>
-        <w:t>A valência apresentada na tabela representa em uma escala de 0 a 100% o quanto positiva</w:t>
+        <w:t xml:space="preserve">A valência apresentada na tabela representa em uma escala de 0 a 100% o </w:t>
+      </w:r>
+      <w:r>
+        <w:rPr>
+          <w:rFonts w:ascii="Georgia" w:hAnsi="Georgia"/>
+        </w:rPr>
+        <w:t xml:space="preserve">quão </w:t>
+      </w:r>
+      <w:r>
+        <w:rPr>
+          <w:rFonts w:ascii="Georgia" w:hAnsi="Georgia"/>
+        </w:rPr>
+        <w:t>positiva</w:t>
       </w:r>
       <w:r>
         <w:rPr>
@@ -2244,7 +2499,25 @@
         <w:rPr>
           <w:rFonts w:ascii="Georgia" w:hAnsi="Georgia"/>
         </w:rPr>
-        <w:t>Para finalizar, foi utilizada a biblioteca matplotlib para analisar os dados obtidos</w:t>
+        <w:t xml:space="preserve">Para finalizar, </w:t>
+      </w:r>
+      <w:r>
+        <w:rPr>
+          <w:rFonts w:ascii="Georgia" w:hAnsi="Georgia"/>
+        </w:rPr>
+        <w:t>utilizei</w:t>
+      </w:r>
+      <w:r>
+        <w:rPr>
+          <w:rFonts w:ascii="Georgia" w:hAnsi="Georgia"/>
+        </w:rPr>
+        <w:t xml:space="preserve"> a biblioteca matplotlib para analisar os dados obtidos</w:t>
+      </w:r>
+      <w:r>
+        <w:rPr>
+          <w:rFonts w:ascii="Georgia" w:hAnsi="Georgia"/>
+        </w:rPr>
+        <w:t>,</w:t>
       </w:r>
       <w:r>
         <w:rPr>
@@ -2335,7 +2608,19 @@
         <w:rPr>
           <w:rFonts w:ascii="Georgia" w:hAnsi="Georgia"/>
         </w:rPr>
-        <w:t>Para discussão do algoritmo de classificação, uma amostra aleatória de 10 manchetes foi extraída dos resultados no arquivo amostras.txt:</w:t>
+        <w:t xml:space="preserve">Para discussão do algoritmo de classificação, </w:t>
+      </w:r>
+      <w:r>
+        <w:rPr>
+          <w:rFonts w:ascii="Georgia" w:hAnsi="Georgia"/>
+        </w:rPr>
+        <w:t xml:space="preserve">extraí </w:t>
+      </w:r>
+      <w:r>
+        <w:rPr>
+          <w:rFonts w:ascii="Georgia" w:hAnsi="Georgia"/>
+        </w:rPr>
+        <w:t>uma amostra aleatória de 10 manchetes dos resultados no arquivo amostras.txt:</w:t>
       </w:r>
     </w:p>
     <w:p>
@@ -2515,7 +2800,19 @@
         <w:rPr>
           <w:rFonts w:ascii="Georgia" w:hAnsi="Georgia"/>
         </w:rPr>
-        <w:t xml:space="preserve">70% dos casos acima. Resultados similares são encontrados na literatura para o algoritmo de </w:t>
+        <w:t xml:space="preserve">70% dos casos acima. Resultados similares </w:t>
+      </w:r>
+      <w:r>
+        <w:rPr>
+          <w:rFonts w:ascii="Georgia" w:hAnsi="Georgia"/>
+        </w:rPr>
+        <w:t xml:space="preserve">foram </w:t>
+      </w:r>
+      <w:r>
+        <w:rPr>
+          <w:rFonts w:ascii="Georgia" w:hAnsi="Georgia"/>
+        </w:rPr>
+        <w:t xml:space="preserve">encontrados para o algoritmo de </w:t>
       </w:r>
       <w:r>
         <w:rPr>
@@ -2527,13 +2824,13 @@
         <w:rPr>
           <w:rFonts w:ascii="Georgia" w:hAnsi="Georgia"/>
         </w:rPr>
-        <w:t xml:space="preserve"> Multinomial</w:t>
-      </w:r>
-      <w:r>
-        <w:rPr>
-          <w:rFonts w:ascii="Georgia" w:hAnsi="Georgia"/>
-        </w:rPr>
-        <w:t xml:space="preserve"> (</w:t>
+        <w:t xml:space="preserve"> Multinomial </w:t>
+      </w:r>
+      <w:r>
+        <w:rPr>
+          <w:rFonts w:ascii="Georgia" w:hAnsi="Georgia"/>
+        </w:rPr>
+        <w:t xml:space="preserve">por </w:t>
       </w:r>
       <w:r>
         <w:rPr>
@@ -2545,13 +2842,13 @@
         <w:rPr>
           <w:rFonts w:ascii="Georgia" w:hAnsi="Georgia"/>
         </w:rPr>
-        <w:t>et al., 2016) e (Mccallum, Andrew &amp; Nigam, Kamal,</w:t>
-      </w:r>
-      <w:r>
-        <w:rPr>
-          <w:rFonts w:ascii="Georgia" w:hAnsi="Georgia"/>
-        </w:rPr>
-        <w:t xml:space="preserve"> 2001)</w:t>
+        <w:t>et al., 2016 e Mccallum, Andrew &amp; Nigam, Kamal,</w:t>
+      </w:r>
+      <w:r>
+        <w:rPr>
+          <w:rFonts w:ascii="Georgia" w:hAnsi="Georgia"/>
+        </w:rPr>
+        <w:t xml:space="preserve"> 2001</w:t>
       </w:r>
       <w:r>
         <w:rPr>
@@ -2589,7 +2886,31 @@
         <w:rPr>
           <w:rFonts w:ascii="Georgia" w:hAnsi="Georgia"/>
         </w:rPr>
-        <w:t>Foi realizada uma análise temporal da classificação das manchetes conforma na Figura 2 abaixo.</w:t>
+        <w:t>Realizei</w:t>
+      </w:r>
+      <w:r>
+        <w:rPr>
+          <w:rFonts w:ascii="Georgia" w:hAnsi="Georgia"/>
+        </w:rPr>
+        <w:t xml:space="preserve"> uma análise temporal da classificação das manchetes conform</w:t>
+      </w:r>
+      <w:r>
+        <w:rPr>
+          <w:rFonts w:ascii="Georgia" w:hAnsi="Georgia"/>
+        </w:rPr>
+        <w:t>e</w:t>
+      </w:r>
+      <w:r>
+        <w:rPr>
+          <w:rFonts w:ascii="Georgia" w:hAnsi="Georgia"/>
+        </w:rPr>
+        <w:t xml:space="preserve"> a Figura 2</w:t>
+      </w:r>
+      <w:r>
+        <w:rPr>
+          <w:rFonts w:ascii="Georgia" w:hAnsi="Georgia"/>
+        </w:rPr>
+        <w:t>:</w:t>
       </w:r>
     </w:p>
     <w:p>
@@ -2648,6 +2969,8 @@
           </wp:inline>
         </w:drawing>
       </w:r>
+      <w:bookmarkStart w:id="0" w:name="_GoBack"/>
+      <w:bookmarkEnd w:id="0"/>
     </w:p>
     <w:p>
       <w:pPr>
@@ -2721,19 +3044,43 @@
         <w:rPr>
           <w:rFonts w:ascii="Georgia" w:hAnsi="Georgia"/>
         </w:rPr>
-        <w:t xml:space="preserve">Notamos que a média das valências não mudou muito mês a mês, apenas com o mês de maio de 2017 </w:t>
-      </w:r>
-      <w:r>
-        <w:rPr>
-          <w:rFonts w:ascii="Georgia" w:hAnsi="Georgia"/>
-        </w:rPr>
-        <w:t>com uma média ligeiramente superior.</w:t>
-      </w:r>
-      <w:r>
-        <w:rPr>
-          <w:rFonts w:ascii="Georgia" w:hAnsi="Georgia"/>
-        </w:rPr>
-        <w:t xml:space="preserve"> De uma forma geral, as valências das manchetes tendem a ser negativas, como parece ser característica dos jornais e revistas brasileiros.</w:t>
+        <w:t xml:space="preserve">Notei </w:t>
+      </w:r>
+      <w:r>
+        <w:rPr>
+          <w:rFonts w:ascii="Georgia" w:hAnsi="Georgia"/>
+        </w:rPr>
+        <w:t xml:space="preserve">que a média das valências não mudou muito mês a mês, apenas o mês de maio de 2017 </w:t>
+      </w:r>
+      <w:r>
+        <w:rPr>
+          <w:rFonts w:ascii="Georgia" w:hAnsi="Georgia"/>
+        </w:rPr>
+        <w:t>teve uma</w:t>
+      </w:r>
+      <w:r>
+        <w:rPr>
+          <w:rFonts w:ascii="Georgia" w:hAnsi="Georgia"/>
+        </w:rPr>
+        <w:t xml:space="preserve"> média ligeiramente superior.</w:t>
+      </w:r>
+      <w:r>
+        <w:rPr>
+          <w:rFonts w:ascii="Georgia" w:hAnsi="Georgia"/>
+        </w:rPr>
+        <w:t xml:space="preserve"> De </w:t>
+      </w:r>
+      <w:r>
+        <w:rPr>
+          <w:rFonts w:ascii="Georgia" w:hAnsi="Georgia"/>
+        </w:rPr>
+        <w:t>modo</w:t>
+      </w:r>
+      <w:r>
+        <w:rPr>
+          <w:rFonts w:ascii="Georgia" w:hAnsi="Georgia"/>
+        </w:rPr>
+        <w:t xml:space="preserve"> geral, as valências das manchetes tendem a ser negativas, como parece ser característica dos jornais e revistas brasileiros.</w:t>
       </w:r>
     </w:p>
     <w:p>
@@ -2765,7 +3112,19 @@
         <w:rPr>
           <w:rFonts w:ascii="Georgia" w:hAnsi="Georgia"/>
         </w:rPr>
-        <w:t>Da mesma forma foi realizada uma análise das valências por fonte de publicação da notícia, conforme a figura 3 abaixo.</w:t>
+        <w:t xml:space="preserve">Realizei também </w:t>
+      </w:r>
+      <w:r>
+        <w:rPr>
+          <w:rFonts w:ascii="Georgia" w:hAnsi="Georgia"/>
+        </w:rPr>
+        <w:t>uma análise das valências por fonte de publicação da notícia, conforme a figura 3</w:t>
+      </w:r>
+      <w:r>
+        <w:rPr>
+          <w:rFonts w:ascii="Georgia" w:hAnsi="Georgia"/>
+        </w:rPr>
+        <w:t>:</w:t>
       </w:r>
     </w:p>
     <w:p>
@@ -2898,7 +3257,13 @@
         <w:rPr>
           <w:rFonts w:ascii="Georgia" w:hAnsi="Georgia"/>
         </w:rPr>
-        <w:t>Notamos que, em média, as valências das notícias na revista Valor são mais negativas que as outras publicações. Isso pode ser justificado pelo foco em notícias de política e economia da revista.</w:t>
+        <w:t xml:space="preserve">Notei </w:t>
+      </w:r>
+      <w:r>
+        <w:rPr>
+          <w:rFonts w:ascii="Georgia" w:hAnsi="Georgia"/>
+        </w:rPr>
+        <w:t>que, em média, as valências das notícias na revista Valor são mais negativas que as outras publicações. Isso pode ser justificado pelo foco em notícias de política e economia da revista.</w:t>
       </w:r>
     </w:p>
     <w:p>
@@ -2937,26 +3302,50 @@
           <w:szCs w:val="28"/>
         </w:rPr>
         <w:lastRenderedPageBreak/>
-        <w:t>Lições Aprendidas</w:t>
-      </w:r>
-    </w:p>
-    <w:p>
-      <w:pPr>
-        <w:rPr>
-          <w:rFonts w:ascii="Georgia" w:hAnsi="Georgia"/>
-        </w:rPr>
-      </w:pPr>
-      <w:r>
-        <w:rPr>
-          <w:rFonts w:ascii="Georgia" w:hAnsi="Georgia"/>
-        </w:rPr>
-        <w:t xml:space="preserve">Ao longo do desenvolvimento deste trabalho, </w:t>
-      </w:r>
-      <w:r>
-        <w:rPr>
-          <w:rFonts w:ascii="Georgia" w:hAnsi="Georgia"/>
-        </w:rPr>
-        <w:t>pude chegar às conclusões abaixo quanto ao processo prático de classificação emocional de textos:</w:t>
+        <w:t>Considerações Finais</w:t>
+      </w:r>
+    </w:p>
+    <w:p>
+      <w:pPr>
+        <w:rPr>
+          <w:rFonts w:ascii="Georgia" w:hAnsi="Georgia"/>
+        </w:rPr>
+      </w:pPr>
+      <w:r>
+        <w:rPr>
+          <w:rFonts w:ascii="Georgia" w:hAnsi="Georgia"/>
+        </w:rPr>
+        <w:t xml:space="preserve">No que se refere ao </w:t>
+      </w:r>
+      <w:r>
+        <w:rPr>
+          <w:rFonts w:ascii="Georgia" w:hAnsi="Georgia"/>
+        </w:rPr>
+        <w:t>processo prático de classificação emocional de textos</w:t>
+      </w:r>
+      <w:r>
+        <w:rPr>
+          <w:rFonts w:ascii="Georgia" w:hAnsi="Georgia"/>
+        </w:rPr>
+        <w:t>, aprendi a</w:t>
+      </w:r>
+      <w:r>
+        <w:rPr>
+          <w:rFonts w:ascii="Georgia" w:hAnsi="Georgia"/>
+        </w:rPr>
+        <w:t>o longo do desenvolvimento deste trabalho</w:t>
+      </w:r>
+      <w:r>
+        <w:rPr>
+          <w:rFonts w:ascii="Georgia" w:hAnsi="Georgia"/>
+        </w:rPr>
+        <w:t xml:space="preserve"> que</w:t>
+      </w:r>
+      <w:r>
+        <w:rPr>
+          <w:rFonts w:ascii="Georgia" w:hAnsi="Georgia"/>
+        </w:rPr>
+        <w:t>:</w:t>
       </w:r>
     </w:p>
     <w:p>
@@ -2982,8 +3371,6 @@
         </w:rPr>
         <w:t xml:space="preserve"> é de aprendizagem rápida. Minha experiência anterior era no uso de linguagens compiladas, como C/C++ e não tive dificuldade em utilizar Pyton para este trabalho.</w:t>
       </w:r>
-      <w:bookmarkStart w:id="0" w:name="_GoBack"/>
-      <w:bookmarkEnd w:id="0"/>
     </w:p>
     <w:p>
       <w:pPr>
@@ -3006,7 +3393,37 @@
         <w:rPr>
           <w:rFonts w:ascii="Georgia" w:hAnsi="Georgia"/>
         </w:rPr>
-        <w:t>ão remotas (API), como a Watson da IBM, Google, etc.</w:t>
+        <w:t xml:space="preserve">ão remotas (API), como </w:t>
+      </w:r>
+      <w:r>
+        <w:rPr>
+          <w:rFonts w:ascii="Georgia" w:hAnsi="Georgia"/>
+        </w:rPr>
+        <w:t xml:space="preserve">por exemplo </w:t>
+      </w:r>
+      <w:r>
+        <w:rPr>
+          <w:rFonts w:ascii="Georgia" w:hAnsi="Georgia"/>
+        </w:rPr>
+        <w:t>a Watson da IBM</w:t>
+      </w:r>
+      <w:r>
+        <w:rPr>
+          <w:rFonts w:ascii="Georgia" w:hAnsi="Georgia"/>
+        </w:rPr>
+        <w:t xml:space="preserve"> e o</w:t>
+      </w:r>
+      <w:r>
+        <w:rPr>
+          <w:rFonts w:ascii="Georgia" w:hAnsi="Georgia"/>
+        </w:rPr>
+        <w:t xml:space="preserve"> </w:t>
+      </w:r>
+      <w:r>
+        <w:rPr>
+          <w:rFonts w:ascii="Georgia" w:hAnsi="Georgia"/>
+        </w:rPr>
+        <w:t>Google.</w:t>
       </w:r>
       <w:r>
         <w:rPr>
@@ -3042,7 +3459,37 @@
         <w:rPr>
           <w:rFonts w:ascii="Georgia" w:hAnsi="Georgia"/>
         </w:rPr>
-        <w:t>A documentação da NLTK para classificação é muito esparsa e não é suficiente para a implementação de um sistema prático. Foi necessário acessar vários fóruns na internet como StackOverflow, Quora, entre outros para entender como utilizar a API.</w:t>
+        <w:t xml:space="preserve">A documentação da NLTK para classificação é muito esparsa e não é suficiente para a implementação de um sistema prático. </w:t>
+      </w:r>
+      <w:r>
+        <w:rPr>
+          <w:rFonts w:ascii="Georgia" w:hAnsi="Georgia"/>
+        </w:rPr>
+        <w:t>Precisei</w:t>
+      </w:r>
+      <w:r>
+        <w:rPr>
+          <w:rFonts w:ascii="Georgia" w:hAnsi="Georgia"/>
+        </w:rPr>
+        <w:t xml:space="preserve"> acessar vários fóruns na internet como StackOverflow</w:t>
+      </w:r>
+      <w:r>
+        <w:rPr>
+          <w:rFonts w:ascii="Georgia" w:hAnsi="Georgia"/>
+        </w:rPr>
+        <w:t xml:space="preserve"> e</w:t>
+      </w:r>
+      <w:r>
+        <w:rPr>
+          <w:rFonts w:ascii="Georgia" w:hAnsi="Georgia"/>
+        </w:rPr>
+        <w:t xml:space="preserve"> </w:t>
+      </w:r>
+      <w:r>
+        <w:rPr>
+          <w:rFonts w:ascii="Georgia" w:hAnsi="Georgia"/>
+        </w:rPr>
+        <w:t>Quora para entender como utilizar a API.</w:t>
       </w:r>
     </w:p>
     <w:p>
@@ -3060,7 +3507,25 @@
         <w:rPr>
           <w:rFonts w:ascii="Georgia" w:hAnsi="Georgia"/>
         </w:rPr>
-        <w:t>Os stopwords providos pela NLTK é muito simples para a língua portuguesa. Eu adicionei várias palavras, a maioria nomes próprios, ao corpus para evitar classificações incorretas. Imagino que outra abordagem prática poderia ser a criação de uma lista de stopwords a partir da análise dos textos a serem classificados.</w:t>
+        <w:t xml:space="preserve">Os stopwords providos pela NLTK </w:t>
+      </w:r>
+      <w:r>
+        <w:rPr>
+          <w:rFonts w:ascii="Georgia" w:hAnsi="Georgia"/>
+        </w:rPr>
+        <w:t>são</w:t>
+      </w:r>
+      <w:r>
+        <w:rPr>
+          <w:rFonts w:ascii="Georgia" w:hAnsi="Georgia"/>
+        </w:rPr>
+        <w:t xml:space="preserve"> </w:t>
+      </w:r>
+      <w:r>
+        <w:rPr>
+          <w:rFonts w:ascii="Georgia" w:hAnsi="Georgia"/>
+        </w:rPr>
+        <w:t>muito simples para a língua portuguesa. Eu adicionei várias palavras, a maioria nomes próprios, ao corpus para evitar classificações incorretas. Imagino que outra abordagem prática poderia ser a criação de uma lista de stopwords a partir da análise dos textos a serem classificados.</w:t>
       </w:r>
     </w:p>
     <w:p>
@@ -3078,7 +3543,67 @@
         <w:rPr>
           <w:rFonts w:ascii="Georgia" w:hAnsi="Georgia"/>
         </w:rPr>
-        <w:t xml:space="preserve">A stemização das palavras utilizadas na fase de treinamento do classificador é essencial para sua performance. Quando usamos este processo, o classificador recebe mais amotras de um mesmo stem e aumenta a confiabilidade de atribuição de um rótulo. </w:t>
+        <w:t xml:space="preserve">A stemização das palavras utilizadas na fase de treinamento do classificador é essencial para sua performance. Quando </w:t>
+      </w:r>
+      <w:r>
+        <w:rPr>
+          <w:rFonts w:ascii="Georgia" w:hAnsi="Georgia"/>
+        </w:rPr>
+        <w:t>us</w:t>
+      </w:r>
+      <w:r>
+        <w:rPr>
+          <w:rFonts w:ascii="Georgia" w:hAnsi="Georgia"/>
+        </w:rPr>
+        <w:t>ei</w:t>
+      </w:r>
+      <w:r>
+        <w:rPr>
+          <w:rFonts w:ascii="Georgia" w:hAnsi="Georgia"/>
+        </w:rPr>
+        <w:t xml:space="preserve"> </w:t>
+      </w:r>
+      <w:r>
+        <w:rPr>
+          <w:rFonts w:ascii="Georgia" w:hAnsi="Georgia"/>
+        </w:rPr>
+        <w:t>este processo, o classificador recebe</w:t>
+      </w:r>
+      <w:r>
+        <w:rPr>
+          <w:rFonts w:ascii="Georgia" w:hAnsi="Georgia"/>
+        </w:rPr>
+        <w:t>u</w:t>
+      </w:r>
+      <w:r>
+        <w:rPr>
+          <w:rFonts w:ascii="Georgia" w:hAnsi="Georgia"/>
+        </w:rPr>
+        <w:t xml:space="preserve"> mais amotras de um mesmo stem e </w:t>
+      </w:r>
+      <w:r>
+        <w:rPr>
+          <w:rFonts w:ascii="Georgia" w:hAnsi="Georgia"/>
+        </w:rPr>
+        <w:t>aument</w:t>
+      </w:r>
+      <w:r>
+        <w:rPr>
+          <w:rFonts w:ascii="Georgia" w:hAnsi="Georgia"/>
+        </w:rPr>
+        <w:t>ou</w:t>
+      </w:r>
+      <w:r>
+        <w:rPr>
+          <w:rFonts w:ascii="Georgia" w:hAnsi="Georgia"/>
+        </w:rPr>
+        <w:t xml:space="preserve"> </w:t>
+      </w:r>
+      <w:r>
+        <w:rPr>
+          <w:rFonts w:ascii="Georgia" w:hAnsi="Georgia"/>
+        </w:rPr>
+        <w:t xml:space="preserve">a confiabilidade de atribuição de um rótulo. </w:t>
       </w:r>
     </w:p>
     <w:p>
@@ -3096,7 +3621,19 @@
         <w:rPr>
           <w:rFonts w:ascii="Georgia" w:hAnsi="Georgia"/>
         </w:rPr>
-        <w:t>O classificador utilizado, Naïve Bayes, tem uma performance muito razoável quando comparado às APIs disponíveis na internet. Acredito que isso se deve ao fato que as bases de dados de treinamento estejam disponíveis de forma majoritária no idioma inglês.</w:t>
+        <w:t xml:space="preserve">O classificador utilizado, Naïve Bayes, tem uma performance muito razoável quando comparado às APIs disponíveis na internet. Acredito que isso se deve ao fato </w:t>
+      </w:r>
+      <w:r>
+        <w:rPr>
+          <w:rFonts w:ascii="Georgia" w:hAnsi="Georgia"/>
+        </w:rPr>
+        <w:t xml:space="preserve">de </w:t>
+      </w:r>
+      <w:r>
+        <w:rPr>
+          <w:rFonts w:ascii="Georgia" w:hAnsi="Georgia"/>
+        </w:rPr>
+        <w:t>que as bases de dados de treinamento estejam disponíveis de forma majoritária no idioma inglês.</w:t>
       </w:r>
     </w:p>
     <w:p>
@@ -3170,18 +3707,22 @@
           <w:b/>
           <w:sz w:val="28"/>
           <w:szCs w:val="28"/>
-        </w:rPr>
-      </w:pPr>
+          <w:lang w:val="en-US"/>
+        </w:rPr>
+      </w:pPr>
+      <w:proofErr w:type="spellStart"/>
       <w:r>
         <w:rPr>
           <w:rFonts w:ascii="Georgia" w:hAnsi="Georgia"/>
           <w:b/>
           <w:sz w:val="28"/>
           <w:szCs w:val="28"/>
+          <w:lang w:val="en-US"/>
         </w:rPr>
         <w:lastRenderedPageBreak/>
         <w:t>Referências</w:t>
       </w:r>
+      <w:proofErr w:type="spellEnd"/>
     </w:p>
     <w:p>
       <w:pPr>
@@ -3190,11 +3731,37 @@
           <w:lang w:val="en-US"/>
         </w:rPr>
       </w:pPr>
-      <w:r>
-        <w:rPr>
-          <w:rFonts w:ascii="Georgia" w:hAnsi="Georgia"/>
-        </w:rPr>
-        <w:t xml:space="preserve">Domingos, Pedro &amp; Pazzani, Michael. </w:t>
+      <w:proofErr w:type="spellStart"/>
+      <w:r>
+        <w:rPr>
+          <w:rFonts w:ascii="Georgia" w:hAnsi="Georgia"/>
+          <w:lang w:val="en-US"/>
+        </w:rPr>
+        <w:t>Domingos</w:t>
+      </w:r>
+      <w:proofErr w:type="spellEnd"/>
+      <w:r>
+        <w:rPr>
+          <w:rFonts w:ascii="Georgia" w:hAnsi="Georgia"/>
+          <w:lang w:val="en-US"/>
+        </w:rPr>
+        <w:t xml:space="preserve">, Pedro &amp; </w:t>
+      </w:r>
+      <w:proofErr w:type="spellStart"/>
+      <w:r>
+        <w:rPr>
+          <w:rFonts w:ascii="Georgia" w:hAnsi="Georgia"/>
+          <w:lang w:val="en-US"/>
+        </w:rPr>
+        <w:t>Pazzani</w:t>
+      </w:r>
+      <w:proofErr w:type="spellEnd"/>
+      <w:r>
+        <w:rPr>
+          <w:rFonts w:ascii="Georgia" w:hAnsi="Georgia"/>
+          <w:lang w:val="en-US"/>
+        </w:rPr>
+        <w:t xml:space="preserve">, Michael. </w:t>
       </w:r>
       <w:r>
         <w:rPr>
@@ -3681,7 +4248,7 @@
             <w:bCs/>
             <w:noProof/>
           </w:rPr>
-          <w:t>1</w:t>
+          <w:t>8</w:t>
         </w:r>
         <w:r>
           <w:rPr>
@@ -4838,6 +5405,16 @@
       <w:szCs w:val="18"/>
     </w:rPr>
   </w:style>
+  <w:style w:type="paragraph" w:styleId="Revision">
+    <w:name w:val="Revision"/>
+    <w:hidden/>
+    <w:uiPriority w:val="99"/>
+    <w:semiHidden/>
+    <w:rsid w:val="005C69B0"/>
+    <w:pPr>
+      <w:spacing w:after="0" w:line="240" w:lineRule="auto"/>
+    </w:pPr>
+  </w:style>
 </w:styles>
 </file>
 

</xml_diff>

<commit_message>
Final updates for delivery.
</commit_message>
<xml_diff>
--- a/T2/Report/T2 - Análise de Emoções em Textos.docx
+++ b/T2/Report/T2 - Análise de Emoções em Textos.docx
@@ -172,7 +172,7 @@
         <w:rPr>
           <w:rFonts w:ascii="Georgia" w:hAnsi="Georgia"/>
         </w:rPr>
-        <w:t xml:space="preserve"> a biblioteca matplotlib.</w:t>
+        <w:t>a biblioteca matplotlib.</w:t>
       </w:r>
     </w:p>
     <w:p>
@@ -474,7 +474,7 @@
         <w:rPr>
           <w:rFonts w:ascii="Georgia" w:hAnsi="Georgia"/>
         </w:rPr>
-        <w:t xml:space="preserve"> chegar à lista final de palavras que </w:t>
+        <w:t xml:space="preserve">chegar à lista final de palavras que </w:t>
       </w:r>
       <w:r>
         <w:rPr>
@@ -601,7 +601,7 @@
           <w:color w:val="000000"/>
           <w:shd w:val="clear" w:color="auto" w:fill="FFFFFF"/>
         </w:rPr>
-        <w:t xml:space="preserve"> et al.,</w:t>
+        <w:t xml:space="preserve"> et al.</w:t>
       </w:r>
       <w:r>
         <w:rPr>
@@ -609,7 +609,31 @@
           <w:color w:val="000000"/>
           <w:shd w:val="clear" w:color="auto" w:fill="FFFFFF"/>
         </w:rPr>
-        <w:t xml:space="preserve"> 2002</w:t>
+        <w:t xml:space="preserve"> </w:t>
+      </w:r>
+      <w:r>
+        <w:rPr>
+          <w:rFonts w:ascii="Georgia" w:hAnsi="Georgia"/>
+          <w:color w:val="000000"/>
+          <w:shd w:val="clear" w:color="auto" w:fill="FFFFFF"/>
+        </w:rPr>
+        <w:t>(</w:t>
+      </w:r>
+      <w:r>
+        <w:rPr>
+          <w:rFonts w:ascii="Georgia" w:hAnsi="Georgia"/>
+          <w:color w:val="000000"/>
+          <w:shd w:val="clear" w:color="auto" w:fill="FFFFFF"/>
+        </w:rPr>
+        <w:t>2002</w:t>
+      </w:r>
+      <w:r>
+        <w:rPr>
+          <w:rFonts w:ascii="Georgia" w:hAnsi="Georgia"/>
+          <w:color w:val="000000"/>
+          <w:shd w:val="clear" w:color="auto" w:fill="FFFFFF"/>
+        </w:rPr>
+        <w:t>)</w:t>
       </w:r>
       <w:r>
         <w:rPr>
@@ -645,13 +669,7 @@
         <w:rPr>
           <w:rFonts w:ascii="Georgia" w:hAnsi="Georgia"/>
         </w:rPr>
-        <w:t xml:space="preserve"> </w:t>
-      </w:r>
-      <w:r>
-        <w:rPr>
-          <w:rFonts w:ascii="Georgia" w:hAnsi="Georgia"/>
-        </w:rPr>
-        <w:t xml:space="preserve"> Atualmente,  é considerado um baseline inicial para a solução deste tipo de problema. Por esses motivos, resolvi utilizar o classificador que implementa este algoritmo na biblioteca NLTK.</w:t>
+        <w:t xml:space="preserve">  Atualmente,  é considerado um baseline inicial para a solução deste tipo de problema. Por esses motivos, resolvi utilizar o classificador que implementa este algoritmo na biblioteca NLTK.</w:t>
       </w:r>
     </w:p>
     <w:p>
@@ -720,7 +738,19 @@
         <w:rPr>
           <w:rFonts w:ascii="Georgia" w:hAnsi="Georgia"/>
         </w:rPr>
-        <w:t xml:space="preserve"> ou seja, considera que a probabilidade que cada palavra possa ocorrer em um documento é independente do contexto e posição da palavra. Através das palavras de treinamento, são estimados parâmetros para uma distribuição multinomial estatística.</w:t>
+        <w:t xml:space="preserve"> ou seja, considera que a probabilidade </w:t>
+      </w:r>
+      <w:r>
+        <w:rPr>
+          <w:rFonts w:ascii="Georgia" w:hAnsi="Georgia"/>
+        </w:rPr>
+        <w:t xml:space="preserve">de </w:t>
+      </w:r>
+      <w:r>
+        <w:rPr>
+          <w:rFonts w:ascii="Georgia" w:hAnsi="Georgia"/>
+        </w:rPr>
+        <w:t>que cada palavra possa ocorrer em um documento é independente do contexto e posição da palavra. Através das palavras de treinamento, são estimados parâmetros para uma distribuição multinomial estatística.</w:t>
       </w:r>
     </w:p>
     <w:p>
@@ -1184,19 +1214,19 @@
           <w:noProof/>
           <w:sz w:val="24"/>
           <w:szCs w:val="24"/>
-          <w:lang w:eastAsia="pt-BR"/>
+          <w:lang w:val="en-US"/>
         </w:rPr>
         <w:drawing>
           <wp:anchor distT="0" distB="0" distL="114300" distR="114300" simplePos="0" relativeHeight="251661312" behindDoc="0" locked="0" layoutInCell="1" allowOverlap="1">
             <wp:simplePos x="0" y="0"/>
             <wp:positionH relativeFrom="margin">
-              <wp:align>right</wp:align>
+              <wp:posOffset>2811145</wp:posOffset>
             </wp:positionH>
             <wp:positionV relativeFrom="paragraph">
-              <wp:posOffset>28677</wp:posOffset>
+              <wp:posOffset>33020</wp:posOffset>
             </wp:positionV>
-            <wp:extent cx="2376805" cy="2376805"/>
-            <wp:effectExtent l="19050" t="19050" r="23495" b="23495"/>
+            <wp:extent cx="2501265" cy="2501265"/>
+            <wp:effectExtent l="19050" t="19050" r="13335" b="13335"/>
             <wp:wrapSquare wrapText="bothSides"/>
             <wp:docPr id="5" name="Picture 5"/>
             <wp:cNvGraphicFramePr>
@@ -1224,7 +1254,7 @@
                   <pic:spPr>
                     <a:xfrm>
                       <a:off x="0" y="0"/>
-                      <a:ext cx="2376805" cy="2376805"/>
+                      <a:ext cx="2501265" cy="2501265"/>
                     </a:xfrm>
                     <a:prstGeom prst="rect">
                       <a:avLst/>
@@ -1384,7 +1414,7 @@
       <w:r>
         <w:rPr>
           <w:noProof/>
-          <w:lang w:eastAsia="pt-BR"/>
+          <w:lang w:val="en-US"/>
         </w:rPr>
         <mc:AlternateContent>
           <mc:Choice Requires="wps">
@@ -1392,10 +1422,10 @@
               <wp:anchor distT="0" distB="0" distL="114300" distR="114300" simplePos="0" relativeHeight="251660288" behindDoc="0" locked="0" layoutInCell="1" allowOverlap="1" wp14:anchorId="253A65EB" wp14:editId="4C64BDA4">
                 <wp:simplePos x="0" y="0"/>
                 <wp:positionH relativeFrom="margin">
-                  <wp:posOffset>3093466</wp:posOffset>
+                  <wp:posOffset>2976068</wp:posOffset>
                 </wp:positionH>
                 <wp:positionV relativeFrom="paragraph">
-                  <wp:posOffset>10643</wp:posOffset>
+                  <wp:posOffset>119863</wp:posOffset>
                 </wp:positionV>
                 <wp:extent cx="2240280" cy="635"/>
                 <wp:effectExtent l="0" t="0" r="7620" b="9525"/>
@@ -1515,7 +1545,7 @@
                 <v:stroke joinstyle="miter"/>
                 <v:path gradientshapeok="t" o:connecttype="rect"/>
               </v:shapetype>
-              <v:shape id="Text Box 2" o:spid="_x0000_s1026" type="#_x0000_t202" style="position:absolute;margin-left:243.6pt;margin-top:.85pt;width:176.4pt;height:.05pt;z-index:251660288;visibility:visible;mso-wrap-style:square;mso-wrap-distance-left:9pt;mso-wrap-distance-top:0;mso-wrap-distance-right:9pt;mso-wrap-distance-bottom:0;mso-position-horizontal:absolute;mso-position-horizontal-relative:margin;mso-position-vertical:absolute;mso-position-vertical-relative:text;v-text-anchor:top" o:gfxdata="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" stroked="f">
+              <v:shape id="Text Box 2" o:spid="_x0000_s1026" type="#_x0000_t202" style="position:absolute;margin-left:234.35pt;margin-top:9.45pt;width:176.4pt;height:.05pt;z-index:251660288;visibility:visible;mso-wrap-style:square;mso-wrap-distance-left:9pt;mso-wrap-distance-top:0;mso-wrap-distance-right:9pt;mso-wrap-distance-bottom:0;mso-position-horizontal:absolute;mso-position-horizontal-relative:margin;mso-position-vertical:absolute;mso-position-vertical-relative:text;v-text-anchor:top" o:gfxdata="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" stroked="f">
                 <v:textbox style="mso-fit-shape-to-text:t" inset="0,0,0,0">
                   <w:txbxContent>
                     <w:p>
@@ -1779,7 +1809,19 @@
         <w:rPr>
           <w:rFonts w:ascii="Georgia" w:hAnsi="Georgia"/>
         </w:rPr>
-        <w:t>Note que o segundo ítem do dicionário indica para o classificador a presença da palavra no documento.</w:t>
+        <w:t xml:space="preserve">Note que o segundo </w:t>
+      </w:r>
+      <w:r>
+        <w:rPr>
+          <w:rFonts w:ascii="Georgia" w:hAnsi="Georgia"/>
+        </w:rPr>
+        <w:t>i</w:t>
+      </w:r>
+      <w:r>
+        <w:rPr>
+          <w:rFonts w:ascii="Georgia" w:hAnsi="Georgia"/>
+        </w:rPr>
+        <w:t>tem do dicionário indica para o classificador a presença da palavra no documento.</w:t>
       </w:r>
     </w:p>
     <w:p>
@@ -1820,7 +1862,7 @@
           <w:rFonts w:ascii="Georgia" w:hAnsi="Georgia"/>
           <w:i/>
         </w:rPr>
-        <w:t xml:space="preserve">training set </w:t>
+        <w:t>training set</w:t>
       </w:r>
       <w:r>
         <w:rPr>
@@ -2093,6 +2135,7 @@
           <w:sz w:val="20"/>
           <w:szCs w:val="20"/>
         </w:rPr>
+        <w:lastRenderedPageBreak/>
         <w:t>r,n,0,A</w:t>
       </w:r>
     </w:p>
@@ -2111,7 +2154,6 @@
           <w:sz w:val="20"/>
           <w:szCs w:val="20"/>
         </w:rPr>
-        <w:lastRenderedPageBreak/>
         <w:t>lava-jato,n,0,A</w:t>
       </w:r>
     </w:p>
@@ -2350,29 +2392,25 @@
       <w:pPr>
         <w:pStyle w:val="HTMLPreformatted"/>
         <w:rPr>
-          <w:rFonts w:ascii="Fira Mono" w:hAnsi="Fira Mono"/>
           <w:color w:val="000000"/>
         </w:rPr>
       </w:pPr>
       <w:r>
         <w:rPr>
-          <w:rFonts w:ascii="Fira Mono" w:hAnsi="Fira Mono"/>
           <w:color w:val="000000"/>
         </w:rPr>
-        <w:t xml:space="preserve">                      Manchete                       Valência (%)</w:t>
+        <w:t xml:space="preserve">                       Manchete                       Valência (%)</w:t>
       </w:r>
     </w:p>
     <w:p>
       <w:pPr>
         <w:pStyle w:val="HTMLPreformatted"/>
         <w:rPr>
-          <w:rFonts w:ascii="Fira Mono" w:hAnsi="Fira Mono"/>
           <w:color w:val="000000"/>
         </w:rPr>
       </w:pPr>
       <w:r>
         <w:rPr>
-          <w:rFonts w:ascii="Fira Mono" w:hAnsi="Fira Mono"/>
           <w:color w:val="000000"/>
         </w:rPr>
         <w:t>------------------------------------------------------------------</w:t>
@@ -2382,13 +2420,11 @@
       <w:pPr>
         <w:pStyle w:val="HTMLPreformatted"/>
         <w:rPr>
-          <w:rFonts w:ascii="Fira Mono" w:hAnsi="Fira Mono"/>
           <w:color w:val="000000"/>
         </w:rPr>
       </w:pPr>
       <w:r>
         <w:rPr>
-          <w:rFonts w:ascii="Fira Mono" w:hAnsi="Fira Mono"/>
           <w:color w:val="000000"/>
         </w:rPr>
         <w:t>BNDES encolhe e volta ao nível de 20 anos atrás              16.26</w:t>
@@ -2398,29 +2434,25 @@
       <w:pPr>
         <w:pStyle w:val="HTMLPreformatted"/>
         <w:rPr>
-          <w:rFonts w:ascii="Fira Mono" w:hAnsi="Fira Mono"/>
           <w:color w:val="000000"/>
         </w:rPr>
       </w:pPr>
       <w:r>
         <w:rPr>
-          <w:rFonts w:ascii="Fira Mono" w:hAnsi="Fira Mono"/>
           <w:color w:val="000000"/>
         </w:rPr>
-        <w:t>BC cria novo instrumento de política monetária.              14.69</w:t>
+        <w:t>BC cria novo instrumento de política monetária.              85.31</w:t>
       </w:r>
     </w:p>
     <w:p>
       <w:pPr>
         <w:pStyle w:val="HTMLPreformatted"/>
         <w:rPr>
-          <w:rFonts w:ascii="Fira Mono" w:hAnsi="Fira Mono"/>
           <w:color w:val="000000"/>
         </w:rPr>
       </w:pPr>
       <w:r>
         <w:rPr>
-          <w:rFonts w:ascii="Fira Mono" w:hAnsi="Fira Mono"/>
           <w:color w:val="000000"/>
         </w:rPr>
         <w:t>Câmbio gera bate-boca entre UA e UE.                         24.69</w:t>
@@ -2430,29 +2462,25 @@
       <w:pPr>
         <w:pStyle w:val="HTMLPreformatted"/>
         <w:rPr>
-          <w:rFonts w:ascii="Fira Mono" w:hAnsi="Fira Mono"/>
           <w:color w:val="000000"/>
         </w:rPr>
       </w:pPr>
       <w:r>
         <w:rPr>
-          <w:rFonts w:ascii="Fira Mono" w:hAnsi="Fira Mono"/>
           <w:color w:val="000000"/>
         </w:rPr>
-        <w:t>Indenização a transmissoras de energia já chega à tarifa.     4.59</w:t>
+        <w:t>Indenização a transmissoras de energia já chega à tarifa.    95.41</w:t>
       </w:r>
     </w:p>
     <w:p>
       <w:pPr>
         <w:pStyle w:val="HTMLPreformatted"/>
         <w:rPr>
-          <w:rFonts w:ascii="Fira Mono" w:hAnsi="Fira Mono"/>
           <w:color w:val="000000"/>
         </w:rPr>
       </w:pPr>
       <w:r>
         <w:rPr>
-          <w:rFonts w:ascii="Fira Mono" w:hAnsi="Fira Mono"/>
           <w:color w:val="000000"/>
         </w:rPr>
         <w:t>Políticos esperam que relator separe "joio do trigo".        50.00</w:t>
@@ -2460,10 +2488,18 @@
     </w:p>
     <w:p>
       <w:pPr>
-        <w:rPr>
-          <w:rFonts w:ascii="Fira Sans" w:hAnsi="Fira Sans"/>
-        </w:rPr>
-      </w:pPr>
+        <w:pStyle w:val="HTMLPreformatted"/>
+        <w:spacing w:after="160"/>
+        <w:rPr>
+          <w:color w:val="000000"/>
+        </w:rPr>
+      </w:pPr>
+      <w:r>
+        <w:rPr>
+          <w:color w:val="000000"/>
+        </w:rPr>
+        <w:t>Philips quer administrar hospitais públicos no Brasil.       50.00</w:t>
+      </w:r>
     </w:p>
     <w:p>
       <w:pPr>
@@ -2627,144 +2663,126 @@
       <w:pPr>
         <w:pStyle w:val="HTMLPreformatted"/>
         <w:rPr>
-          <w:rFonts w:ascii="Fira Mono" w:hAnsi="Fira Mono"/>
           <w:color w:val="000000"/>
         </w:rPr>
       </w:pPr>
       <w:r>
         <w:rPr>
-          <w:rFonts w:ascii="Fira Mono" w:hAnsi="Fira Mono"/>
           <w:color w:val="000000"/>
         </w:rPr>
-        <w:t>Velloso pode comandar a Justiça.                             50.00</w:t>
+        <w:t>Casos de suspeita de dengue e zika caem, em média, 90% no    50.00</w:t>
       </w:r>
     </w:p>
     <w:p>
       <w:pPr>
         <w:pStyle w:val="HTMLPreformatted"/>
         <w:rPr>
-          <w:rFonts w:ascii="Fira Mono" w:hAnsi="Fira Mono"/>
           <w:color w:val="000000"/>
         </w:rPr>
       </w:pPr>
       <w:r>
         <w:rPr>
-          <w:rFonts w:ascii="Fira Mono" w:hAnsi="Fira Mono"/>
           <w:color w:val="000000"/>
         </w:rPr>
-        <w:t>Janor pede que Aécio seja ouvido sobre Furnas no STF.        50.00</w:t>
+        <w:t>Temer usará reformas para se fortalecer contra denúncia.     73.76</w:t>
       </w:r>
     </w:p>
     <w:p>
       <w:pPr>
         <w:pStyle w:val="HTMLPreformatted"/>
         <w:rPr>
-          <w:rFonts w:ascii="Fira Mono" w:hAnsi="Fira Mono"/>
           <w:color w:val="000000"/>
         </w:rPr>
       </w:pPr>
       <w:r>
         <w:rPr>
-          <w:rFonts w:ascii="Fira Mono" w:hAnsi="Fira Mono"/>
           <w:color w:val="000000"/>
         </w:rPr>
-        <w:t>Rombo no caixa do Rio só cresce.                             13.16</w:t>
+        <w:t>Teto a todo aposentado geraria R$ 50 bi por ano.             50.00</w:t>
       </w:r>
     </w:p>
     <w:p>
       <w:pPr>
         <w:pStyle w:val="HTMLPreformatted"/>
         <w:rPr>
-          <w:rFonts w:ascii="Fira Mono" w:hAnsi="Fira Mono"/>
           <w:color w:val="000000"/>
         </w:rPr>
       </w:pPr>
       <w:r>
         <w:rPr>
-          <w:rFonts w:ascii="Fira Mono" w:hAnsi="Fira Mono"/>
           <w:color w:val="000000"/>
         </w:rPr>
-        <w:t>"Falha elétrica total, sem combustível", avisou piloto.       9.47</w:t>
+        <w:t>Erdogan vence sob contestação.                                2.93</w:t>
       </w:r>
     </w:p>
     <w:p>
       <w:pPr>
         <w:pStyle w:val="HTMLPreformatted"/>
         <w:rPr>
-          <w:rFonts w:ascii="Fira Mono" w:hAnsi="Fira Mono"/>
           <w:color w:val="000000"/>
         </w:rPr>
       </w:pPr>
       <w:r>
         <w:rPr>
-          <w:rFonts w:ascii="Fira Mono" w:hAnsi="Fira Mono"/>
           <w:color w:val="000000"/>
         </w:rPr>
-        <w:t>Temer: 'Nunca caí de pinguela'.                              15.79</w:t>
+        <w:t>Deloitte usa fraude no Brasil para reforçar política de to   80.15</w:t>
       </w:r>
     </w:p>
     <w:p>
       <w:pPr>
         <w:pStyle w:val="HTMLPreformatted"/>
         <w:rPr>
-          <w:rFonts w:ascii="Fira Mono" w:hAnsi="Fira Mono"/>
           <w:color w:val="000000"/>
         </w:rPr>
       </w:pPr>
       <w:r>
         <w:rPr>
-          <w:rFonts w:ascii="Fira Mono" w:hAnsi="Fira Mono"/>
           <w:color w:val="000000"/>
         </w:rPr>
-        <w:t>Doria inclui mais pobres e tira jovens do Leve Leite.         4.30</w:t>
+        <w:t>Reformas elevam dispersão na base de apoio a Temer.          50.00</w:t>
       </w:r>
     </w:p>
     <w:p>
       <w:pPr>
         <w:pStyle w:val="HTMLPreformatted"/>
         <w:rPr>
-          <w:rFonts w:ascii="Fira Mono" w:hAnsi="Fira Mono"/>
           <w:color w:val="000000"/>
         </w:rPr>
       </w:pPr>
       <w:r>
         <w:rPr>
-          <w:rFonts w:ascii="Fira Mono" w:hAnsi="Fira Mono"/>
           <w:color w:val="000000"/>
         </w:rPr>
-        <w:t>Do vinho de garrafão a prêmios no exterior.                  20.00</w:t>
+        <w:t>Fisco cobra multa extra de quem aderiu à repatriação.        99.65</w:t>
       </w:r>
     </w:p>
     <w:p>
       <w:pPr>
         <w:pStyle w:val="HTMLPreformatted"/>
         <w:rPr>
-          <w:rFonts w:ascii="Fira Mono" w:hAnsi="Fira Mono"/>
           <w:color w:val="000000"/>
         </w:rPr>
       </w:pPr>
       <w:r>
         <w:rPr>
-          <w:rFonts w:ascii="Fira Mono" w:hAnsi="Fira Mono"/>
           <w:color w:val="000000"/>
         </w:rPr>
-        <w:t>Varejo surpreende e interrompe dois anos de retração.         5.92</w:t>
+        <w:t>Google dá 84 dias de licença paternidade.                    50.00</w:t>
       </w:r>
     </w:p>
     <w:p>
       <w:pPr>
         <w:pStyle w:val="HTMLPreformatted"/>
         <w:rPr>
-          <w:rFonts w:ascii="Fira Mono" w:hAnsi="Fira Mono"/>
           <w:color w:val="000000"/>
         </w:rPr>
       </w:pPr>
       <w:r>
         <w:rPr>
-          <w:rFonts w:ascii="Fira Mono" w:hAnsi="Fira Mono"/>
           <w:color w:val="000000"/>
         </w:rPr>
-        <w:t>Estados vão privatizar empresas de gás natural.              21.20</w:t>
+        <w:t>Em dez anos, Exército atuou em Estados em 1 a cada 3 dias.   92.93</w:t>
       </w:r>
     </w:p>
     <w:p>
@@ -2772,16 +2790,14 @@
         <w:pStyle w:val="HTMLPreformatted"/>
         <w:spacing w:after="160"/>
         <w:rPr>
-          <w:rFonts w:ascii="Fira Mono" w:hAnsi="Fira Mono"/>
           <w:color w:val="000000"/>
         </w:rPr>
       </w:pPr>
       <w:r>
         <w:rPr>
-          <w:rFonts w:ascii="Fira Mono" w:hAnsi="Fira Mono"/>
           <w:color w:val="000000"/>
         </w:rPr>
-        <w:t>Tempestade cobre NY de neve e finda primavera precoce.       25.71</w:t>
+        <w:t>Lista de Janot inclui 5 ministros de Temer, além de Lula e   50.00</w:t>
       </w:r>
     </w:p>
     <w:p>
@@ -2842,13 +2858,55 @@
         <w:rPr>
           <w:rFonts w:ascii="Georgia" w:hAnsi="Georgia"/>
         </w:rPr>
-        <w:t>et al., 2016 e Mccallum, Andrew &amp; Nigam, Kamal,</w:t>
-      </w:r>
-      <w:r>
-        <w:rPr>
-          <w:rFonts w:ascii="Georgia" w:hAnsi="Georgia"/>
-        </w:rPr>
-        <w:t xml:space="preserve"> 2001</w:t>
+        <w:t>et al.</w:t>
+      </w:r>
+      <w:r>
+        <w:rPr>
+          <w:rFonts w:ascii="Georgia" w:hAnsi="Georgia"/>
+        </w:rPr>
+        <w:t xml:space="preserve"> (</w:t>
+      </w:r>
+      <w:r>
+        <w:rPr>
+          <w:rFonts w:ascii="Georgia" w:hAnsi="Georgia"/>
+        </w:rPr>
+        <w:t>2016</w:t>
+      </w:r>
+      <w:r>
+        <w:rPr>
+          <w:rFonts w:ascii="Georgia" w:hAnsi="Georgia"/>
+        </w:rPr>
+        <w:t>)</w:t>
+      </w:r>
+      <w:r>
+        <w:rPr>
+          <w:rFonts w:ascii="Georgia" w:hAnsi="Georgia"/>
+        </w:rPr>
+        <w:t xml:space="preserve"> e Mccallum, Andrew &amp; Nigam, Kamal</w:t>
+      </w:r>
+      <w:r>
+        <w:rPr>
+          <w:rFonts w:ascii="Georgia" w:hAnsi="Georgia"/>
+        </w:rPr>
+        <w:t xml:space="preserve"> </w:t>
+      </w:r>
+      <w:r>
+        <w:rPr>
+          <w:rFonts w:ascii="Georgia" w:hAnsi="Georgia"/>
+        </w:rPr>
+        <w:t>(</w:t>
+      </w:r>
+      <w:r>
+        <w:rPr>
+          <w:rFonts w:ascii="Georgia" w:hAnsi="Georgia"/>
+        </w:rPr>
+        <w:t>2001</w:t>
+      </w:r>
+      <w:r>
+        <w:rPr>
+          <w:rFonts w:ascii="Georgia" w:hAnsi="Georgia"/>
+        </w:rPr>
+        <w:t>)</w:t>
       </w:r>
       <w:r>
         <w:rPr>
@@ -2920,13 +2978,13 @@
       <w:r>
         <w:rPr>
           <w:noProof/>
-          <w:lang w:eastAsia="pt-BR"/>
+          <w:lang w:val="en-US"/>
         </w:rPr>
         <w:drawing>
           <wp:inline distT="0" distB="0" distL="0" distR="0">
             <wp:extent cx="5400040" cy="2700020"/>
             <wp:effectExtent l="19050" t="19050" r="10160" b="24130"/>
-            <wp:docPr id="8" name="Picture 8"/>
+            <wp:docPr id="1" name="Picture 1"/>
             <wp:cNvGraphicFramePr>
               <a:graphicFrameLocks xmlns:a="http://schemas.openxmlformats.org/drawingml/2006/main" noChangeAspect="1"/>
             </wp:cNvGraphicFramePr>
@@ -2934,7 +2992,7 @@
               <a:graphicData uri="http://schemas.openxmlformats.org/drawingml/2006/picture">
                 <pic:pic xmlns:pic="http://schemas.openxmlformats.org/drawingml/2006/picture">
                   <pic:nvPicPr>
-                    <pic:cNvPr id="8" name="valências_por_mês.jpg"/>
+                    <pic:cNvPr id="1" name="valências_por_mês.jpg"/>
                     <pic:cNvPicPr/>
                   </pic:nvPicPr>
                   <pic:blipFill>
@@ -2969,8 +3027,6 @@
           </wp:inline>
         </w:drawing>
       </w:r>
-      <w:bookmarkStart w:id="0" w:name="_GoBack"/>
-      <w:bookmarkEnd w:id="0"/>
     </w:p>
     <w:p>
       <w:pPr>
@@ -3050,37 +3106,25 @@
         <w:rPr>
           <w:rFonts w:ascii="Georgia" w:hAnsi="Georgia"/>
         </w:rPr>
-        <w:t xml:space="preserve">que a média das valências não mudou muito mês a mês, apenas o mês de maio de 2017 </w:t>
-      </w:r>
-      <w:r>
-        <w:rPr>
-          <w:rFonts w:ascii="Georgia" w:hAnsi="Georgia"/>
-        </w:rPr>
-        <w:t>teve uma</w:t>
-      </w:r>
-      <w:r>
-        <w:rPr>
-          <w:rFonts w:ascii="Georgia" w:hAnsi="Georgia"/>
-        </w:rPr>
-        <w:t xml:space="preserve"> média ligeiramente superior.</w:t>
-      </w:r>
-      <w:r>
-        <w:rPr>
-          <w:rFonts w:ascii="Georgia" w:hAnsi="Georgia"/>
-        </w:rPr>
-        <w:t xml:space="preserve"> De </w:t>
-      </w:r>
-      <w:r>
-        <w:rPr>
-          <w:rFonts w:ascii="Georgia" w:hAnsi="Georgia"/>
-        </w:rPr>
-        <w:t>modo</w:t>
-      </w:r>
-      <w:r>
-        <w:rPr>
-          <w:rFonts w:ascii="Georgia" w:hAnsi="Georgia"/>
-        </w:rPr>
-        <w:t xml:space="preserve"> geral, as valências das manchetes tendem a ser negativas, como parece ser característica dos jornais e revistas brasileiros.</w:t>
+        <w:t xml:space="preserve">que a média das valências </w:t>
+      </w:r>
+      <w:r>
+        <w:rPr>
+          <w:rFonts w:ascii="Georgia" w:hAnsi="Georgia"/>
+        </w:rPr>
+        <w:t>mostrou uma tendência de crescimento linear, culminando com o máximo das médias no</w:t>
+      </w:r>
+      <w:r>
+        <w:rPr>
+          <w:rFonts w:ascii="Georgia" w:hAnsi="Georgia"/>
+        </w:rPr>
+        <w:t xml:space="preserve"> mês de </w:t>
+      </w:r>
+      <w:r>
+        <w:rPr>
+          <w:rFonts w:ascii="Georgia" w:hAnsi="Georgia"/>
+        </w:rPr>
+        <w:t>agosto de 2017, o que pode estar relacionado à recuperação econômica e estabilização política do país. As valências médias foram, via de regra, positivas.</w:t>
       </w:r>
     </w:p>
     <w:p>
@@ -3134,14 +3178,14 @@
       <w:r>
         <w:rPr>
           <w:noProof/>
-          <w:lang w:eastAsia="pt-BR"/>
+          <w:lang w:val="en-US"/>
         </w:rPr>
         <w:lastRenderedPageBreak/>
         <w:drawing>
           <wp:inline distT="0" distB="0" distL="0" distR="0">
             <wp:extent cx="5400040" cy="2700020"/>
             <wp:effectExtent l="19050" t="19050" r="10160" b="24130"/>
-            <wp:docPr id="7" name="Picture 7"/>
+            <wp:docPr id="3" name="Picture 3"/>
             <wp:cNvGraphicFramePr>
               <a:graphicFrameLocks xmlns:a="http://schemas.openxmlformats.org/drawingml/2006/main" noChangeAspect="1"/>
             </wp:cNvGraphicFramePr>
@@ -3149,7 +3193,7 @@
               <a:graphicData uri="http://schemas.openxmlformats.org/drawingml/2006/picture">
                 <pic:pic xmlns:pic="http://schemas.openxmlformats.org/drawingml/2006/picture">
                   <pic:nvPicPr>
-                    <pic:cNvPr id="7" name="valências_por_publicação.jpg"/>
+                    <pic:cNvPr id="3" name="valências_por_publicação.jpg"/>
                     <pic:cNvPicPr/>
                   </pic:nvPicPr>
                   <pic:blipFill>
@@ -3263,7 +3307,13 @@
         <w:rPr>
           <w:rFonts w:ascii="Georgia" w:hAnsi="Georgia"/>
         </w:rPr>
-        <w:t>que, em média, as valências das notícias na revista Valor são mais negativas que as outras publicações. Isso pode ser justificado pelo foco em notícias de política e economia da revista.</w:t>
+        <w:t>que, em média, as valências das notí</w:t>
+      </w:r>
+      <w:r>
+        <w:rPr>
+          <w:rFonts w:ascii="Georgia" w:hAnsi="Georgia"/>
+        </w:rPr>
+        <w:t>cias do jornal O Globo são as mais negativas e as da Folha de São Paulo, as mais positivas. Uma interpretação para essa diferença pode estar relacionada ao foco na crise política.</w:t>
       </w:r>
     </w:p>
     <w:p>
@@ -3369,7 +3419,19 @@
         <w:rPr>
           <w:rFonts w:ascii="Georgia" w:hAnsi="Georgia"/>
         </w:rPr>
-        <w:t xml:space="preserve"> é de aprendizagem rápida. Minha experiência anterior era no uso de linguagens compiladas, como C/C++ e não tive dificuldade em utilizar Pyton para este trabalho.</w:t>
+        <w:t xml:space="preserve"> é de aprendizagem rápida. Minha experiência anterior era no uso de linguagens compiladas, como C/C++</w:t>
+      </w:r>
+      <w:r>
+        <w:rPr>
+          <w:rFonts w:ascii="Georgia" w:hAnsi="Georgia"/>
+        </w:rPr>
+        <w:t>,</w:t>
+      </w:r>
+      <w:r>
+        <w:rPr>
+          <w:rFonts w:ascii="Georgia" w:hAnsi="Georgia"/>
+        </w:rPr>
+        <w:t xml:space="preserve"> e não tive dificuldade em utilizar Pyton para este trabalho.</w:t>
       </w:r>
     </w:p>
     <w:p>
@@ -3441,7 +3503,19 @@
         <w:rPr>
           <w:rFonts w:ascii="Georgia" w:hAnsi="Georgia"/>
         </w:rPr>
-        <w:t>além da NLTK podemos ressaltar a Scikit-Learn e TextBlob (uma interface simplificada da NLTK).</w:t>
+        <w:t>além da NLTK po</w:t>
+      </w:r>
+      <w:r>
+        <w:rPr>
+          <w:rFonts w:ascii="Georgia" w:hAnsi="Georgia"/>
+        </w:rPr>
+        <w:t>sso</w:t>
+      </w:r>
+      <w:r>
+        <w:rPr>
+          <w:rFonts w:ascii="Georgia" w:hAnsi="Georgia"/>
+        </w:rPr>
+        <w:t xml:space="preserve"> ressaltar a Scikit-Learn e TextBlob (uma interface simplificada da NLTK).</w:t>
       </w:r>
     </w:p>
     <w:p>
@@ -3525,7 +3599,33 @@
         <w:rPr>
           <w:rFonts w:ascii="Georgia" w:hAnsi="Georgia"/>
         </w:rPr>
-        <w:t>muito simples para a língua portuguesa. Eu adicionei várias palavras, a maioria nomes próprios, ao corpus para evitar classificações incorretas. Imagino que outra abordagem prática poderia ser a criação de uma lista de stopwords a partir da análise dos textos a serem classificados.</w:t>
+        <w:t xml:space="preserve">muito </w:t>
+      </w:r>
+      <w:bookmarkStart w:id="0" w:name="_GoBack"/>
+      <w:bookmarkEnd w:id="0"/>
+      <w:r>
+        <w:rPr>
+          <w:rFonts w:ascii="Georgia" w:hAnsi="Georgia"/>
+        </w:rPr>
+        <w:t>simples para a língua portuguesa. Eu adicionei várias palavras</w:t>
+      </w:r>
+      <w:r>
+        <w:rPr>
+          <w:rFonts w:ascii="Georgia" w:hAnsi="Georgia"/>
+        </w:rPr>
+        <w:t xml:space="preserve"> </w:t>
+      </w:r>
+      <w:r>
+        <w:rPr>
+          <w:rFonts w:ascii="Georgia" w:hAnsi="Georgia"/>
+        </w:rPr>
+        <w:t>ao corpus</w:t>
+      </w:r>
+      <w:r>
+        <w:rPr>
+          <w:rFonts w:ascii="Georgia" w:hAnsi="Georgia"/>
+        </w:rPr>
+        <w:t>, a maioria nomes próprios, para evitar classificações incorretas. Imagino que outra abordagem prática poderia ser a criação de uma lista de stopwords a partir da análise dos textos a serem classificados.</w:t>
       </w:r>
     </w:p>
     <w:p>
@@ -3653,6 +3753,12 @@
         </w:rPr>
         <w:t>O classificador utilizado não entrega intensidades de sentimento na saída. Ao tomar a decisão de utilizar as probabilidades de rótulos para determinar a intensidade de valência, verifiquei que a classificação neutra não permite atribuir intensidade e precisei atribuir, de forma arbitrária, uma valência de 50% para as manchetes assim classificadas.</w:t>
       </w:r>
+      <w:r>
+        <w:rPr>
+          <w:rFonts w:ascii="Georgia" w:hAnsi="Georgia"/>
+        </w:rPr>
+        <w:t xml:space="preserve"> Essa decisão pode ter levado a aumentar as médias gerais das valências encontradas.</w:t>
+      </w:r>
     </w:p>
     <w:p>
       <w:pPr>
@@ -3669,7 +3775,43 @@
         <w:rPr>
           <w:rFonts w:ascii="Georgia" w:hAnsi="Georgia"/>
         </w:rPr>
-        <w:t xml:space="preserve">A biblioteca matplotlib é essencial para a geração de gráficos para análise. </w:t>
+        <w:t>A</w:t>
+      </w:r>
+      <w:r>
+        <w:rPr>
+          <w:rFonts w:ascii="Georgia" w:hAnsi="Georgia"/>
+        </w:rPr>
+        <w:t>s</w:t>
+      </w:r>
+      <w:r>
+        <w:rPr>
+          <w:rFonts w:ascii="Georgia" w:hAnsi="Georgia"/>
+        </w:rPr>
+        <w:t xml:space="preserve"> biblioteca</w:t>
+      </w:r>
+      <w:r>
+        <w:rPr>
+          <w:rFonts w:ascii="Georgia" w:hAnsi="Georgia"/>
+        </w:rPr>
+        <w:t>s</w:t>
+      </w:r>
+      <w:r>
+        <w:rPr>
+          <w:rFonts w:ascii="Georgia" w:hAnsi="Georgia"/>
+        </w:rPr>
+        <w:t xml:space="preserve"> matplotlib</w:t>
+      </w:r>
+      <w:r>
+        <w:rPr>
+          <w:rFonts w:ascii="Georgia" w:hAnsi="Georgia"/>
+        </w:rPr>
+        <w:t xml:space="preserve"> e numpy são essenciais</w:t>
+      </w:r>
+      <w:r>
+        <w:rPr>
+          <w:rFonts w:ascii="Georgia" w:hAnsi="Georgia"/>
+        </w:rPr>
+        <w:t xml:space="preserve"> para a geração de gráficos para análise. </w:t>
       </w:r>
     </w:p>
     <w:p>
@@ -3723,83 +3865,6 @@
         <w:t>Referências</w:t>
       </w:r>
       <w:proofErr w:type="spellEnd"/>
-    </w:p>
-    <w:p>
-      <w:pPr>
-        <w:rPr>
-          <w:rFonts w:ascii="Georgia" w:hAnsi="Georgia"/>
-          <w:lang w:val="en-US"/>
-        </w:rPr>
-      </w:pPr>
-      <w:proofErr w:type="spellStart"/>
-      <w:r>
-        <w:rPr>
-          <w:rFonts w:ascii="Georgia" w:hAnsi="Georgia"/>
-          <w:lang w:val="en-US"/>
-        </w:rPr>
-        <w:t>Domingos</w:t>
-      </w:r>
-      <w:proofErr w:type="spellEnd"/>
-      <w:r>
-        <w:rPr>
-          <w:rFonts w:ascii="Georgia" w:hAnsi="Georgia"/>
-          <w:lang w:val="en-US"/>
-        </w:rPr>
-        <w:t xml:space="preserve">, Pedro &amp; </w:t>
-      </w:r>
-      <w:proofErr w:type="spellStart"/>
-      <w:r>
-        <w:rPr>
-          <w:rFonts w:ascii="Georgia" w:hAnsi="Georgia"/>
-          <w:lang w:val="en-US"/>
-        </w:rPr>
-        <w:t>Pazzani</w:t>
-      </w:r>
-      <w:proofErr w:type="spellEnd"/>
-      <w:r>
-        <w:rPr>
-          <w:rFonts w:ascii="Georgia" w:hAnsi="Georgia"/>
-          <w:lang w:val="en-US"/>
-        </w:rPr>
-        <w:t xml:space="preserve">, Michael. </w:t>
-      </w:r>
-      <w:r>
-        <w:rPr>
-          <w:rFonts w:ascii="Georgia" w:hAnsi="Georgia"/>
-          <w:lang w:val="en-US"/>
-        </w:rPr>
-        <w:t>(1998). On the Optimality of the Si</w:t>
-      </w:r>
-      <w:r>
-        <w:rPr>
-          <w:rFonts w:ascii="Georgia" w:hAnsi="Georgia"/>
-          <w:lang w:val="en-US"/>
-        </w:rPr>
-        <w:t xml:space="preserve">mple Bayesian Classifier </w:t>
-      </w:r>
-      <w:proofErr w:type="gramStart"/>
-      <w:r>
-        <w:rPr>
-          <w:rFonts w:ascii="Georgia" w:hAnsi="Georgia"/>
-          <w:lang w:val="en-US"/>
-        </w:rPr>
-        <w:t>Under</w:t>
-      </w:r>
-      <w:proofErr w:type="gramEnd"/>
-      <w:r>
-        <w:rPr>
-          <w:rFonts w:ascii="Georgia" w:hAnsi="Georgia"/>
-          <w:lang w:val="en-US"/>
-        </w:rPr>
-        <w:t xml:space="preserve"> Zero-One Loss. Machine Learning. 29</w:t>
-      </w:r>
-      <w:r>
-        <w:rPr>
-          <w:rFonts w:ascii="Georgia" w:hAnsi="Georgia"/>
-          <w:lang w:val="en-US"/>
-        </w:rPr>
-        <w:t>.</w:t>
-      </w:r>
     </w:p>
     <w:p>
       <w:pPr>
@@ -4248,7 +4313,7 @@
             <w:bCs/>
             <w:noProof/>
           </w:rPr>
-          <w:t>8</w:t>
+          <w:t>7</w:t>
         </w:r>
         <w:r>
           <w:rPr>

</xml_diff>